<commit_message>
Uppdaterat datum i AB
</commit_message>
<xml_diff>
--- a/ServiceInteractions/riv/clinicalprocess/activityprescription/actoutcome/trunk/docs/AB_clinicalprocess_healthcond_actoutcome.docx
+++ b/ServiceInteractions/riv/clinicalprocess/activityprescription/actoutcome/trunk/docs/AB_clinicalprocess_healthcond_actoutcome.docx
@@ -263,8 +263,6 @@
               </w:rPr>
               <w:fldChar w:fldCharType="end"/>
             </w:r>
-            <w:bookmarkStart w:id="0" w:name="_GoBack"/>
-            <w:bookmarkEnd w:id="0"/>
           </w:p>
           <w:p>
             <w:pPr>
@@ -344,7 +342,7 @@
                 <w:color w:val="008000"/>
                 <w:sz w:val="28"/>
               </w:rPr>
-              <w:t>2014-05-21</w:t>
+              <w:t>2014-05-27</w:t>
             </w:r>
             <w:r>
               <w:rPr>
@@ -415,8 +413,8 @@
         </w:rPr>
         <w:br w:type="page"/>
       </w:r>
-      <w:bookmarkStart w:id="1" w:name="_Toc321289647"/>
-      <w:bookmarkStart w:id="2" w:name="_Toc321289821"/>
+      <w:bookmarkStart w:id="0" w:name="_Toc321289647"/>
+      <w:bookmarkStart w:id="1" w:name="_Toc321289821"/>
     </w:p>
     <w:sdt>
       <w:sdtPr>
@@ -526,7 +524,7 @@
             <w:rPr>
               <w:noProof/>
             </w:rPr>
-            <w:instrText xml:space="preserve"> PAGEREF _Toc388451966 \h </w:instrText>
+            <w:instrText xml:space="preserve"> PAGEREF _Toc388965373 \h </w:instrText>
           </w:r>
           <w:r>
             <w:rPr>
@@ -607,7 +605,7 @@
             <w:rPr>
               <w:noProof/>
             </w:rPr>
-            <w:instrText xml:space="preserve"> PAGEREF _Toc388451967 \h </w:instrText>
+            <w:instrText xml:space="preserve"> PAGEREF _Toc388965374 \h </w:instrText>
           </w:r>
           <w:r>
             <w:rPr>
@@ -688,7 +686,7 @@
             <w:rPr>
               <w:noProof/>
             </w:rPr>
-            <w:instrText xml:space="preserve"> PAGEREF _Toc388451968 \h </w:instrText>
+            <w:instrText xml:space="preserve"> PAGEREF _Toc388965375 \h </w:instrText>
           </w:r>
           <w:r>
             <w:rPr>
@@ -771,7 +769,7 @@
             <w:rPr>
               <w:noProof/>
             </w:rPr>
-            <w:instrText xml:space="preserve"> PAGEREF _Toc388451969 \h </w:instrText>
+            <w:instrText xml:space="preserve"> PAGEREF _Toc388965376 \h </w:instrText>
           </w:r>
           <w:r>
             <w:rPr>
@@ -852,7 +850,7 @@
             <w:rPr>
               <w:noProof/>
             </w:rPr>
-            <w:instrText xml:space="preserve"> PAGEREF _Toc388451970 \h </w:instrText>
+            <w:instrText xml:space="preserve"> PAGEREF _Toc388965377 \h </w:instrText>
           </w:r>
           <w:r>
             <w:rPr>
@@ -903,7 +901,7 @@
           <w:lang w:eastAsia="sv-SE"/>
         </w:rPr>
       </w:pPr>
-      <w:bookmarkStart w:id="3" w:name="_Toc333492260"/>
+      <w:bookmarkStart w:id="2" w:name="_Toc333492260"/>
       <w:r>
         <w:br w:type="page"/>
       </w:r>
@@ -1178,6 +1176,8 @@
             <w:r>
               <w:t>PA1</w:t>
             </w:r>
+            <w:bookmarkStart w:id="3" w:name="_GoBack"/>
+            <w:bookmarkEnd w:id="3"/>
           </w:p>
         </w:tc>
         <w:tc>
@@ -1261,7 +1261,7 @@
               <w:pStyle w:val="Brdtext"/>
             </w:pPr>
             <w:r>
-              <w:t>2013-05-21</w:t>
+              <w:t>2013-05-27</w:t>
             </w:r>
           </w:p>
         </w:tc>
@@ -1486,10 +1486,10 @@
         <w:pStyle w:val="Rubrik1Nr"/>
       </w:pPr>
       <w:bookmarkStart w:id="4" w:name="_Toc230936749"/>
-      <w:bookmarkStart w:id="5" w:name="_Toc388451966"/>
+      <w:bookmarkStart w:id="5" w:name="_Toc388965373"/>
+      <w:bookmarkEnd w:id="0"/>
       <w:bookmarkEnd w:id="1"/>
       <w:bookmarkEnd w:id="2"/>
-      <w:bookmarkEnd w:id="3"/>
       <w:r>
         <w:lastRenderedPageBreak/>
         <w:t>Inledning</w:t>
@@ -1535,7 +1535,7 @@
       <w:bookmarkStart w:id="6" w:name="_Toc264866304"/>
       <w:bookmarkStart w:id="7" w:name="_Toc185913452"/>
       <w:bookmarkStart w:id="8" w:name="_Toc230936750"/>
-      <w:bookmarkStart w:id="9" w:name="_Toc388451967"/>
+      <w:bookmarkStart w:id="9" w:name="_Toc388965374"/>
       <w:r>
         <w:t>Syfte</w:t>
       </w:r>
@@ -1632,7 +1632,7 @@
         <w:pStyle w:val="Rubrik2Nr"/>
       </w:pPr>
       <w:bookmarkStart w:id="10" w:name="_Toc230936751"/>
-      <w:bookmarkStart w:id="11" w:name="_Toc388451968"/>
+      <w:bookmarkStart w:id="11" w:name="_Toc388965375"/>
       <w:r>
         <w:t>Begrepp</w:t>
       </w:r>
@@ -1985,7 +1985,7 @@
       <w:bookmarkStart w:id="12" w:name="_Toc264866307"/>
       <w:bookmarkStart w:id="13" w:name="_Toc185913455"/>
       <w:bookmarkStart w:id="14" w:name="_Toc230936752"/>
-      <w:bookmarkStart w:id="15" w:name="_Toc388451969"/>
+      <w:bookmarkStart w:id="15" w:name="_Toc388965376"/>
       <w:proofErr w:type="spellStart"/>
       <w:r>
         <w:lastRenderedPageBreak/>
@@ -2006,7 +2006,7 @@
       </w:pPr>
       <w:bookmarkStart w:id="16" w:name="_Toc230936753"/>
       <w:bookmarkStart w:id="17" w:name="_Toc185913456"/>
-      <w:bookmarkStart w:id="18" w:name="_Toc388451970"/>
+      <w:bookmarkStart w:id="18" w:name="_Toc388965377"/>
       <w:r>
         <w:t>AB</w:t>
       </w:r>
@@ -3004,7 +3004,7 @@
               <w:rStyle w:val="Sidnummer"/>
               <w:noProof/>
             </w:rPr>
-            <w:t>1</w:t>
+            <w:t>4</w:t>
           </w:r>
           <w:r>
             <w:rPr>
@@ -3137,14 +3137,27 @@
           <w:pPr>
             <w:pStyle w:val="Sidfot"/>
           </w:pPr>
-          <w:fldSimple w:instr=" FILENAME   \* MERGEFORMAT ">
-            <w:r>
-              <w:rPr>
-                <w:noProof/>
-              </w:rPr>
-              <w:t>Arkitekturella beslut - mall 1.3.docx</w:t>
-            </w:r>
-          </w:fldSimple>
+          <w:r>
+            <w:fldChar w:fldCharType="begin"/>
+          </w:r>
+          <w:r>
+            <w:instrText xml:space="preserve"> FILENAME   \* MERGEFORMAT </w:instrText>
+          </w:r>
+          <w:r>
+            <w:fldChar w:fldCharType="separate"/>
+          </w:r>
+          <w:r>
+            <w:rPr>
+              <w:noProof/>
+            </w:rPr>
+            <w:t>Arkitekturella beslut - mall 1.3.docx</w:t>
+          </w:r>
+          <w:r>
+            <w:rPr>
+              <w:noProof/>
+            </w:rPr>
+            <w:fldChar w:fldCharType="end"/>
+          </w:r>
           <w:r>
             <w:rPr>
               <w:noProof/>
@@ -3273,11 +3286,21 @@
           <w:pPr>
             <w:pStyle w:val="Sidfot"/>
           </w:pPr>
-          <w:fldSimple w:instr=" DOCPROPERTY  Publisheddate  \* MERGEFORMAT ">
-            <w:r>
-              <w:t>2014-05-21</w:t>
-            </w:r>
-          </w:fldSimple>
+          <w:r>
+            <w:fldChar w:fldCharType="begin"/>
+          </w:r>
+          <w:r>
+            <w:instrText xml:space="preserve"> DOCPROPERTY  Publisheddate  \* MERGEFORMAT </w:instrText>
+          </w:r>
+          <w:r>
+            <w:fldChar w:fldCharType="separate"/>
+          </w:r>
+          <w:r>
+            <w:t>2014-05-27</w:t>
+          </w:r>
+          <w:r>
+            <w:fldChar w:fldCharType="end"/>
+          </w:r>
         </w:p>
       </w:tc>
     </w:tr>
@@ -3314,7 +3337,7 @@
               <w:lang w:eastAsia="sv-SE"/>
             </w:rPr>
             <w:drawing>
-              <wp:inline distT="0" distB="0" distL="0" distR="0" wp14:anchorId="02F698B0" wp14:editId="494C396F">
+              <wp:inline distT="0" distB="0" distL="0" distR="0" wp14:anchorId="5245C402" wp14:editId="597D6C53">
                 <wp:extent cx="1087200" cy="867600"/>
                 <wp:effectExtent l="0" t="0" r="0" b="8890"/>
                 <wp:docPr id="2" name="Bild 23"/>
@@ -3565,21 +3588,21 @@
         <v:path o:extrusionok="f" gradientshapeok="t" o:connecttype="rect"/>
         <o:lock v:ext="edit" aspectratio="t"/>
       </v:shapetype>
-      <v:shape id="_x0000_i1083" type="#_x0000_t75" style="width:5.1pt;height:14.65pt" o:bullet="t">
+      <v:shape id="_x0000_i1029" type="#_x0000_t75" style="width:4.85pt;height:14.55pt" o:bullet="t">
         <v:imagedata r:id="rId1" o:title="Pil-v2-Word"/>
       </v:shape>
     </w:pict>
   </w:numPicBullet>
   <w:numPicBullet w:numPicBulletId="1">
     <w:pict>
-      <v:shape id="_x0000_i1084" type="#_x0000_t75" style="width:5.1pt;height:12.1pt" o:bullet="t">
+      <v:shape id="_x0000_i1030" type="#_x0000_t75" style="width:4.85pt;height:11.75pt" o:bullet="t">
         <v:imagedata r:id="rId2" o:title="Pil-v2-Word"/>
       </v:shape>
     </w:pict>
   </w:numPicBullet>
   <w:numPicBullet w:numPicBulletId="2">
     <w:pict>
-      <v:shape id="_x0000_i1085" type="#_x0000_t75" style="width:5.1pt;height:10.2pt" o:bullet="t">
+      <v:shape id="_x0000_i1031" type="#_x0000_t75" style="width:4.85pt;height:10.4pt" o:bullet="t">
         <v:imagedata r:id="rId3" o:title="Pil-v2-Word"/>
       </v:shape>
     </w:pict>
@@ -8495,533 +8518,6 @@
     </w:rPr>
   </w:style>
 </w:styles>
-</file>
-
-<file path=word/glossary/document.xml><?xml version="1.0" encoding="utf-8"?>
-<w:glossaryDocument xmlns:wpc="http://schemas.microsoft.com/office/word/2010/wordprocessingCanvas" xmlns:mc="http://schemas.openxmlformats.org/markup-compatibility/2006" xmlns:o="urn:schemas-microsoft-com:office:office" xmlns:r="http://schemas.openxmlformats.org/officeDocument/2006/relationships" xmlns:m="http://schemas.openxmlformats.org/officeDocument/2006/math" xmlns:v="urn:schemas-microsoft-com:vml" xmlns:wp14="http://schemas.microsoft.com/office/word/2010/wordprocessingDrawing" xmlns:wp="http://schemas.openxmlformats.org/drawingml/2006/wordprocessingDrawing" xmlns:w10="urn:schemas-microsoft-com:office:word" xmlns:w="http://schemas.openxmlformats.org/wordprocessingml/2006/main" xmlns:w14="http://schemas.microsoft.com/office/word/2010/wordml" xmlns:wpg="http://schemas.microsoft.com/office/word/2010/wordprocessingGroup" xmlns:wpi="http://schemas.microsoft.com/office/word/2010/wordprocessingInk" xmlns:wne="http://schemas.microsoft.com/office/word/2006/wordml" xmlns:wps="http://schemas.microsoft.com/office/word/2010/wordprocessingShape" mc:Ignorable="w14 wp14"/>
-</file>
-
-<file path=word/glossary/fontTable.xml><?xml version="1.0" encoding="utf-8"?>
-<w:fonts xmlns:mc="http://schemas.openxmlformats.org/markup-compatibility/2006" xmlns:r="http://schemas.openxmlformats.org/officeDocument/2006/relationships" xmlns:w="http://schemas.openxmlformats.org/wordprocessingml/2006/main" xmlns:w14="http://schemas.microsoft.com/office/word/2010/wordml" mc:Ignorable="w14">
-  <w:font w:name="Symbol">
-    <w:panose1 w:val="05050102010706020507"/>
-    <w:charset w:val="02"/>
-    <w:family w:val="roman"/>
-    <w:pitch w:val="variable"/>
-    <w:sig w:usb0="00000000" w:usb1="10000000" w:usb2="00000000" w:usb3="00000000" w:csb0="80000000" w:csb1="00000000"/>
-  </w:font>
-  <w:font w:name="Times New Roman">
-    <w:panose1 w:val="02020603050405020304"/>
-    <w:charset w:val="00"/>
-    <w:family w:val="roman"/>
-    <w:pitch w:val="variable"/>
-    <w:sig w:usb0="E0002AFF" w:usb1="C0007841" w:usb2="00000009" w:usb3="00000000" w:csb0="000001FF" w:csb1="00000000"/>
-  </w:font>
-  <w:font w:name="Courier New">
-    <w:panose1 w:val="02070309020205020404"/>
-    <w:charset w:val="00"/>
-    <w:family w:val="modern"/>
-    <w:pitch w:val="fixed"/>
-    <w:sig w:usb0="E0002AFF" w:usb1="C0007843" w:usb2="00000009" w:usb3="00000000" w:csb0="000001FF" w:csb1="00000000"/>
-  </w:font>
-  <w:font w:name="Wingdings">
-    <w:panose1 w:val="05000000000000000000"/>
-    <w:charset w:val="02"/>
-    <w:family w:val="auto"/>
-    <w:pitch w:val="variable"/>
-    <w:sig w:usb0="00000000" w:usb1="10000000" w:usb2="00000000" w:usb3="00000000" w:csb0="80000000" w:csb1="00000000"/>
-  </w:font>
-  <w:font w:name="Arial">
-    <w:panose1 w:val="020B0604020202020204"/>
-    <w:charset w:val="00"/>
-    <w:family w:val="swiss"/>
-    <w:pitch w:val="variable"/>
-    <w:sig w:usb0="E0002AFF" w:usb1="C0007843" w:usb2="00000009" w:usb3="00000000" w:csb0="000001FF" w:csb1="00000000"/>
-  </w:font>
-  <w:font w:name="Calibri">
-    <w:panose1 w:val="020F0502020204030204"/>
-    <w:charset w:val="00"/>
-    <w:family w:val="swiss"/>
-    <w:pitch w:val="variable"/>
-    <w:sig w:usb0="E00002FF" w:usb1="4000ACFF" w:usb2="00000001" w:usb3="00000000" w:csb0="0000019F" w:csb1="00000000"/>
-  </w:font>
-  <w:font w:name="Tahoma">
-    <w:panose1 w:val="020B0604030504040204"/>
-    <w:charset w:val="00"/>
-    <w:family w:val="swiss"/>
-    <w:pitch w:val="variable"/>
-    <w:sig w:usb0="E1002EFF" w:usb1="C000605B" w:usb2="00000029" w:usb3="00000000" w:csb0="000101FF" w:csb1="00000000"/>
-  </w:font>
-  <w:font w:name="Cambria">
-    <w:panose1 w:val="02040503050406030204"/>
-    <w:charset w:val="00"/>
-    <w:family w:val="roman"/>
-    <w:pitch w:val="variable"/>
-    <w:sig w:usb0="E00002FF" w:usb1="400004FF" w:usb2="00000000" w:usb3="00000000" w:csb0="0000019F" w:csb1="00000000"/>
-  </w:font>
-  <w:font w:name="MS Gothic">
-    <w:altName w:val="ＭＳ ゴシック"/>
-    <w:panose1 w:val="020B0609070205080204"/>
-    <w:charset w:val="80"/>
-    <w:family w:val="modern"/>
-    <w:pitch w:val="fixed"/>
-    <w:sig w:usb0="E00002FF" w:usb1="6AC7FDFB" w:usb2="00000012" w:usb3="00000000" w:csb0="0002009F" w:csb1="00000000"/>
-  </w:font>
-  <w:font w:name="MS Mincho">
-    <w:altName w:val="ＭＳ 明朝"/>
-    <w:panose1 w:val="02020609040205080304"/>
-    <w:charset w:val="80"/>
-    <w:family w:val="modern"/>
-    <w:pitch w:val="fixed"/>
-    <w:sig w:usb0="E00002FF" w:usb1="6AC7FDFB" w:usb2="00000012" w:usb3="00000000" w:csb0="0002009F" w:csb1="00000000"/>
-  </w:font>
-</w:fonts>
-</file>
-
-<file path=word/glossary/settings.xml><?xml version="1.0" encoding="utf-8"?>
-<w:settings xmlns:mc="http://schemas.openxmlformats.org/markup-compatibility/2006" xmlns:o="urn:schemas-microsoft-com:office:office" xmlns:r="http://schemas.openxmlformats.org/officeDocument/2006/relationships" xmlns:m="http://schemas.openxmlformats.org/officeDocument/2006/math" xmlns:v="urn:schemas-microsoft-com:vml" xmlns:w10="urn:schemas-microsoft-com:office:word" xmlns:w="http://schemas.openxmlformats.org/wordprocessingml/2006/main" xmlns:w14="http://schemas.microsoft.com/office/word/2010/wordml" xmlns:sl="http://schemas.openxmlformats.org/schemaLibrary/2006/main" mc:Ignorable="w14">
-  <w:view w:val="normal"/>
-  <w:revisionView w:formatting="0"/>
-  <w:defaultTabStop w:val="1304"/>
-  <w:hyphenationZone w:val="425"/>
-  <w:characterSpacingControl w:val="doNotCompress"/>
-  <w:compat>
-    <w:useFELayout/>
-    <w:compatSetting w:name="compatibilityMode" w:uri="http://schemas.microsoft.com/office/word" w:val="14"/>
-    <w:compatSetting w:name="overrideTableStyleFontSizeAndJustification" w:uri="http://schemas.microsoft.com/office/word" w:val="1"/>
-    <w:compatSetting w:name="enableOpenTypeFeatures" w:uri="http://schemas.microsoft.com/office/word" w:val="1"/>
-    <w:compatSetting w:name="doNotFlipMirrorIndents" w:uri="http://schemas.microsoft.com/office/word" w:val="1"/>
-  </w:compat>
-  <w:rsids>
-    <w:rsidRoot w:val="00D142D1"/>
-    <w:rsid w:val="00660108"/>
-    <w:rsid w:val="00D142D1"/>
-  </w:rsids>
-  <m:mathPr>
-    <m:mathFont m:val="Cambria Math"/>
-    <m:brkBin m:val="before"/>
-    <m:brkBinSub m:val="--"/>
-    <m:smallFrac m:val="0"/>
-    <m:dispDef/>
-    <m:lMargin m:val="0"/>
-    <m:rMargin m:val="0"/>
-    <m:defJc m:val="centerGroup"/>
-    <m:wrapIndent m:val="1440"/>
-    <m:intLim m:val="subSup"/>
-    <m:naryLim m:val="undOvr"/>
-  </m:mathPr>
-  <w:themeFontLang w:val="sv-SE"/>
-  <w:clrSchemeMapping w:bg1="light1" w:t1="dark1" w:bg2="light2" w:t2="dark2" w:accent1="accent1" w:accent2="accent2" w:accent3="accent3" w:accent4="accent4" w:accent5="accent5" w:accent6="accent6" w:hyperlink="hyperlink" w:followedHyperlink="followedHyperlink"/>
-  <w:decimalSymbol w:val=","/>
-  <w:listSeparator w:val=";"/>
-</w:settings>
-</file>
-
-<file path=word/glossary/styles.xml><?xml version="1.0" encoding="utf-8"?>
-<w:styles xmlns:mc="http://schemas.openxmlformats.org/markup-compatibility/2006" xmlns:r="http://schemas.openxmlformats.org/officeDocument/2006/relationships" xmlns:w="http://schemas.openxmlformats.org/wordprocessingml/2006/main" xmlns:w14="http://schemas.microsoft.com/office/word/2010/wordml" mc:Ignorable="w14">
-  <w:docDefaults>
-    <w:rPrDefault>
-      <w:rPr>
-        <w:rFonts w:asciiTheme="minorHAnsi" w:eastAsiaTheme="minorEastAsia" w:hAnsiTheme="minorHAnsi" w:cstheme="minorBidi"/>
-        <w:sz w:val="22"/>
-        <w:szCs w:val="22"/>
-        <w:lang w:val="sv-SE" w:eastAsia="sv-SE" w:bidi="ar-SA"/>
-      </w:rPr>
-    </w:rPrDefault>
-    <w:pPrDefault>
-      <w:pPr>
-        <w:spacing w:after="200" w:line="276" w:lineRule="auto"/>
-      </w:pPr>
-    </w:pPrDefault>
-  </w:docDefaults>
-  <w:latentStyles w:defLockedState="0" w:defUIPriority="99" w:defSemiHidden="1" w:defUnhideWhenUsed="1" w:defQFormat="0" w:count="267">
-    <w:lsdException w:name="Normal" w:semiHidden="0" w:uiPriority="0" w:unhideWhenUsed="0" w:qFormat="1"/>
-    <w:lsdException w:name="heading 1" w:semiHidden="0" w:uiPriority="9" w:unhideWhenUsed="0" w:qFormat="1"/>
-    <w:lsdException w:name="heading 2" w:uiPriority="9" w:qFormat="1"/>
-    <w:lsdException w:name="heading 3" w:uiPriority="9" w:qFormat="1"/>
-    <w:lsdException w:name="heading 4" w:uiPriority="9" w:qFormat="1"/>
-    <w:lsdException w:name="heading 5" w:uiPriority="9" w:qFormat="1"/>
-    <w:lsdException w:name="heading 6" w:uiPriority="9" w:qFormat="1"/>
-    <w:lsdException w:name="heading 7" w:uiPriority="9" w:qFormat="1"/>
-    <w:lsdException w:name="heading 8" w:uiPriority="9" w:qFormat="1"/>
-    <w:lsdException w:name="heading 9" w:uiPriority="9" w:qFormat="1"/>
-    <w:lsdException w:name="toc 1" w:uiPriority="39"/>
-    <w:lsdException w:name="toc 2" w:uiPriority="39"/>
-    <w:lsdException w:name="toc 3" w:uiPriority="39"/>
-    <w:lsdException w:name="toc 4" w:uiPriority="39"/>
-    <w:lsdException w:name="toc 5" w:uiPriority="39"/>
-    <w:lsdException w:name="toc 6" w:uiPriority="39"/>
-    <w:lsdException w:name="toc 7" w:uiPriority="39"/>
-    <w:lsdException w:name="toc 8" w:uiPriority="39"/>
-    <w:lsdException w:name="toc 9" w:uiPriority="39"/>
-    <w:lsdException w:name="caption" w:uiPriority="35" w:qFormat="1"/>
-    <w:lsdException w:name="Title" w:semiHidden="0" w:uiPriority="10" w:unhideWhenUsed="0" w:qFormat="1"/>
-    <w:lsdException w:name="Default Paragraph Font" w:uiPriority="1"/>
-    <w:lsdException w:name="Subtitle" w:semiHidden="0" w:uiPriority="11" w:unhideWhenUsed="0" w:qFormat="1"/>
-    <w:lsdException w:name="Strong" w:semiHidden="0" w:uiPriority="22" w:unhideWhenUsed="0" w:qFormat="1"/>
-    <w:lsdException w:name="Emphasis" w:semiHidden="0" w:uiPriority="20" w:unhideWhenUsed="0" w:qFormat="1"/>
-    <w:lsdException w:name="Table Grid" w:semiHidden="0" w:uiPriority="59" w:unhideWhenUsed="0"/>
-    <w:lsdException w:name="Placeholder Text" w:unhideWhenUsed="0"/>
-    <w:lsdException w:name="No Spacing" w:semiHidden="0" w:uiPriority="1" w:unhideWhenUsed="0" w:qFormat="1"/>
-    <w:lsdException w:name="Light Shading" w:semiHidden="0" w:uiPriority="60" w:unhideWhenUsed="0"/>
-    <w:lsdException w:name="Light List" w:semiHidden="0" w:uiPriority="61" w:unhideWhenUsed="0"/>
-    <w:lsdException w:name="Light Grid" w:semiHidden="0" w:uiPriority="62" w:unhideWhenUsed="0"/>
-    <w:lsdException w:name="Medium Shading 1" w:semiHidden="0" w:uiPriority="63" w:unhideWhenUsed="0"/>
-    <w:lsdException w:name="Medium Shading 2" w:semiHidden="0" w:uiPriority="64" w:unhideWhenUsed="0"/>
-    <w:lsdException w:name="Medium List 1" w:semiHidden="0" w:uiPriority="65" w:unhideWhenUsed="0"/>
-    <w:lsdException w:name="Medium List 2" w:semiHidden="0" w:uiPriority="66" w:unhideWhenUsed="0"/>
-    <w:lsdException w:name="Medium Grid 1" w:semiHidden="0" w:uiPriority="67" w:unhideWhenUsed="0"/>
-    <w:lsdException w:name="Medium Grid 2" w:semiHidden="0" w:uiPriority="68" w:unhideWhenUsed="0"/>
-    <w:lsdException w:name="Medium Grid 3" w:semiHidden="0" w:uiPriority="69" w:unhideWhenUsed="0"/>
-    <w:lsdException w:name="Dark List" w:semiHidden="0" w:uiPriority="70" w:unhideWhenUsed="0"/>
-    <w:lsdException w:name="Colorful Shading" w:semiHidden="0" w:uiPriority="71" w:unhideWhenUsed="0"/>
-    <w:lsdException w:name="Colorful List" w:semiHidden="0" w:uiPriority="72" w:unhideWhenUsed="0"/>
-    <w:lsdException w:name="Colorful Grid" w:semiHidden="0" w:uiPriority="73" w:unhideWhenUsed="0"/>
-    <w:lsdException w:name="Light Shading Accent 1" w:semiHidden="0" w:uiPriority="60" w:unhideWhenUsed="0"/>
-    <w:lsdException w:name="Light List Accent 1" w:semiHidden="0" w:uiPriority="61" w:unhideWhenUsed="0"/>
-    <w:lsdException w:name="Light Grid Accent 1" w:semiHidden="0" w:uiPriority="62" w:unhideWhenUsed="0"/>
-    <w:lsdException w:name="Medium Shading 1 Accent 1" w:semiHidden="0" w:uiPriority="63" w:unhideWhenUsed="0"/>
-    <w:lsdException w:name="Medium Shading 2 Accent 1" w:semiHidden="0" w:uiPriority="64" w:unhideWhenUsed="0"/>
-    <w:lsdException w:name="Medium List 1 Accent 1" w:semiHidden="0" w:uiPriority="65" w:unhideWhenUsed="0"/>
-    <w:lsdException w:name="Revision" w:unhideWhenUsed="0"/>
-    <w:lsdException w:name="List Paragraph" w:semiHidden="0" w:uiPriority="34" w:unhideWhenUsed="0" w:qFormat="1"/>
-    <w:lsdException w:name="Quote" w:semiHidden="0" w:uiPriority="29" w:unhideWhenUsed="0" w:qFormat="1"/>
-    <w:lsdException w:name="Intense Quote" w:semiHidden="0" w:uiPriority="30" w:unhideWhenUsed="0" w:qFormat="1"/>
-    <w:lsdException w:name="Medium List 2 Accent 1" w:semiHidden="0" w:uiPriority="66" w:unhideWhenUsed="0"/>
-    <w:lsdException w:name="Medium Grid 1 Accent 1" w:semiHidden="0" w:uiPriority="67" w:unhideWhenUsed="0"/>
-    <w:lsdException w:name="Medium Grid 2 Accent 1" w:semiHidden="0" w:uiPriority="68" w:unhideWhenUsed="0"/>
-    <w:lsdException w:name="Medium Grid 3 Accent 1" w:semiHidden="0" w:uiPriority="69" w:unhideWhenUsed="0"/>
-    <w:lsdException w:name="Dark List Accent 1" w:semiHidden="0" w:uiPriority="70" w:unhideWhenUsed="0"/>
-    <w:lsdException w:name="Colorful Shading Accent 1" w:semiHidden="0" w:uiPriority="71" w:unhideWhenUsed="0"/>
-    <w:lsdException w:name="Colorful List Accent 1" w:semiHidden="0" w:uiPriority="72" w:unhideWhenUsed="0"/>
-    <w:lsdException w:name="Colorful Grid Accent 1" w:semiHidden="0" w:uiPriority="73" w:unhideWhenUsed="0"/>
-    <w:lsdException w:name="Light Shading Accent 2" w:semiHidden="0" w:uiPriority="60" w:unhideWhenUsed="0"/>
-    <w:lsdException w:name="Light List Accent 2" w:semiHidden="0" w:uiPriority="61" w:unhideWhenUsed="0"/>
-    <w:lsdException w:name="Light Grid Accent 2" w:semiHidden="0" w:uiPriority="62" w:unhideWhenUsed="0"/>
-    <w:lsdException w:name="Medium Shading 1 Accent 2" w:semiHidden="0" w:uiPriority="63" w:unhideWhenUsed="0"/>
-    <w:lsdException w:name="Medium Shading 2 Accent 2" w:semiHidden="0" w:uiPriority="64" w:unhideWhenUsed="0"/>
-    <w:lsdException w:name="Medium List 1 Accent 2" w:semiHidden="0" w:uiPriority="65" w:unhideWhenUsed="0"/>
-    <w:lsdException w:name="Medium List 2 Accent 2" w:semiHidden="0" w:uiPriority="66" w:unhideWhenUsed="0"/>
-    <w:lsdException w:name="Medium Grid 1 Accent 2" w:semiHidden="0" w:uiPriority="67" w:unhideWhenUsed="0"/>
-    <w:lsdException w:name="Medium Grid 2 Accent 2" w:semiHidden="0" w:uiPriority="68" w:unhideWhenUsed="0"/>
-    <w:lsdException w:name="Medium Grid 3 Accent 2" w:semiHidden="0" w:uiPriority="69" w:unhideWhenUsed="0"/>
-    <w:lsdException w:name="Dark List Accent 2" w:semiHidden="0" w:uiPriority="70" w:unhideWhenUsed="0"/>
-    <w:lsdException w:name="Colorful Shading Accent 2" w:semiHidden="0" w:uiPriority="71" w:unhideWhenUsed="0"/>
-    <w:lsdException w:name="Colorful List Accent 2" w:semiHidden="0" w:uiPriority="72" w:unhideWhenUsed="0"/>
-    <w:lsdException w:name="Colorful Grid Accent 2" w:semiHidden="0" w:uiPriority="73" w:unhideWhenUsed="0"/>
-    <w:lsdException w:name="Light Shading Accent 3" w:semiHidden="0" w:uiPriority="60" w:unhideWhenUsed="0"/>
-    <w:lsdException w:name="Light List Accent 3" w:semiHidden="0" w:uiPriority="61" w:unhideWhenUsed="0"/>
-    <w:lsdException w:name="Light Grid Accent 3" w:semiHidden="0" w:uiPriority="62" w:unhideWhenUsed="0"/>
-    <w:lsdException w:name="Medium Shading 1 Accent 3" w:semiHidden="0" w:uiPriority="63" w:unhideWhenUsed="0"/>
-    <w:lsdException w:name="Medium Shading 2 Accent 3" w:semiHidden="0" w:uiPriority="64" w:unhideWhenUsed="0"/>
-    <w:lsdException w:name="Medium List 1 Accent 3" w:semiHidden="0" w:uiPriority="65" w:unhideWhenUsed="0"/>
-    <w:lsdException w:name="Medium List 2 Accent 3" w:semiHidden="0" w:uiPriority="66" w:unhideWhenUsed="0"/>
-    <w:lsdException w:name="Medium Grid 1 Accent 3" w:semiHidden="0" w:uiPriority="67" w:unhideWhenUsed="0"/>
-    <w:lsdException w:name="Medium Grid 2 Accent 3" w:semiHidden="0" w:uiPriority="68" w:unhideWhenUsed="0"/>
-    <w:lsdException w:name="Medium Grid 3 Accent 3" w:semiHidden="0" w:uiPriority="69" w:unhideWhenUsed="0"/>
-    <w:lsdException w:name="Dark List Accent 3" w:semiHidden="0" w:uiPriority="70" w:unhideWhenUsed="0"/>
-    <w:lsdException w:name="Colorful Shading Accent 3" w:semiHidden="0" w:uiPriority="71" w:unhideWhenUsed="0"/>
-    <w:lsdException w:name="Colorful List Accent 3" w:semiHidden="0" w:uiPriority="72" w:unhideWhenUsed="0"/>
-    <w:lsdException w:name="Colorful Grid Accent 3" w:semiHidden="0" w:uiPriority="73" w:unhideWhenUsed="0"/>
-    <w:lsdException w:name="Light Shading Accent 4" w:semiHidden="0" w:uiPriority="60" w:unhideWhenUsed="0"/>
-    <w:lsdException w:name="Light List Accent 4" w:semiHidden="0" w:uiPriority="61" w:unhideWhenUsed="0"/>
-    <w:lsdException w:name="Light Grid Accent 4" w:semiHidden="0" w:uiPriority="62" w:unhideWhenUsed="0"/>
-    <w:lsdException w:name="Medium Shading 1 Accent 4" w:semiHidden="0" w:uiPriority="63" w:unhideWhenUsed="0"/>
-    <w:lsdException w:name="Medium Shading 2 Accent 4" w:semiHidden="0" w:uiPriority="64" w:unhideWhenUsed="0"/>
-    <w:lsdException w:name="Medium List 1 Accent 4" w:semiHidden="0" w:uiPriority="65" w:unhideWhenUsed="0"/>
-    <w:lsdException w:name="Medium List 2 Accent 4" w:semiHidden="0" w:uiPriority="66" w:unhideWhenUsed="0"/>
-    <w:lsdException w:name="Medium Grid 1 Accent 4" w:semiHidden="0" w:uiPriority="67" w:unhideWhenUsed="0"/>
-    <w:lsdException w:name="Medium Grid 2 Accent 4" w:semiHidden="0" w:uiPriority="68" w:unhideWhenUsed="0"/>
-    <w:lsdException w:name="Medium Grid 3 Accent 4" w:semiHidden="0" w:uiPriority="69" w:unhideWhenUsed="0"/>
-    <w:lsdException w:name="Dark List Accent 4" w:semiHidden="0" w:uiPriority="70" w:unhideWhenUsed="0"/>
-    <w:lsdException w:name="Colorful Shading Accent 4" w:semiHidden="0" w:uiPriority="71" w:unhideWhenUsed="0"/>
-    <w:lsdException w:name="Colorful List Accent 4" w:semiHidden="0" w:uiPriority="72" w:unhideWhenUsed="0"/>
-    <w:lsdException w:name="Colorful Grid Accent 4" w:semiHidden="0" w:uiPriority="73" w:unhideWhenUsed="0"/>
-    <w:lsdException w:name="Light Shading Accent 5" w:semiHidden="0" w:uiPriority="60" w:unhideWhenUsed="0"/>
-    <w:lsdException w:name="Light List Accent 5" w:semiHidden="0" w:uiPriority="61" w:unhideWhenUsed="0"/>
-    <w:lsdException w:name="Light Grid Accent 5" w:semiHidden="0" w:uiPriority="62" w:unhideWhenUsed="0"/>
-    <w:lsdException w:name="Medium Shading 1 Accent 5" w:semiHidden="0" w:uiPriority="63" w:unhideWhenUsed="0"/>
-    <w:lsdException w:name="Medium Shading 2 Accent 5" w:semiHidden="0" w:uiPriority="64" w:unhideWhenUsed="0"/>
-    <w:lsdException w:name="Medium List 1 Accent 5" w:semiHidden="0" w:uiPriority="65" w:unhideWhenUsed="0"/>
-    <w:lsdException w:name="Medium List 2 Accent 5" w:semiHidden="0" w:uiPriority="66" w:unhideWhenUsed="0"/>
-    <w:lsdException w:name="Medium Grid 1 Accent 5" w:semiHidden="0" w:uiPriority="67" w:unhideWhenUsed="0"/>
-    <w:lsdException w:name="Medium Grid 2 Accent 5" w:semiHidden="0" w:uiPriority="68" w:unhideWhenUsed="0"/>
-    <w:lsdException w:name="Medium Grid 3 Accent 5" w:semiHidden="0" w:uiPriority="69" w:unhideWhenUsed="0"/>
-    <w:lsdException w:name="Dark List Accent 5" w:semiHidden="0" w:uiPriority="70" w:unhideWhenUsed="0"/>
-    <w:lsdException w:name="Colorful Shading Accent 5" w:semiHidden="0" w:uiPriority="71" w:unhideWhenUsed="0"/>
-    <w:lsdException w:name="Colorful List Accent 5" w:semiHidden="0" w:uiPriority="72" w:unhideWhenUsed="0"/>
-    <w:lsdException w:name="Colorful Grid Accent 5" w:semiHidden="0" w:uiPriority="73" w:unhideWhenUsed="0"/>
-    <w:lsdException w:name="Light Shading Accent 6" w:semiHidden="0" w:uiPriority="60" w:unhideWhenUsed="0"/>
-    <w:lsdException w:name="Light List Accent 6" w:semiHidden="0" w:uiPriority="61" w:unhideWhenUsed="0"/>
-    <w:lsdException w:name="Light Grid Accent 6" w:semiHidden="0" w:uiPriority="62" w:unhideWhenUsed="0"/>
-    <w:lsdException w:name="Medium Shading 1 Accent 6" w:semiHidden="0" w:uiPriority="63" w:unhideWhenUsed="0"/>
-    <w:lsdException w:name="Medium Shading 2 Accent 6" w:semiHidden="0" w:uiPriority="64" w:unhideWhenUsed="0"/>
-    <w:lsdException w:name="Medium List 1 Accent 6" w:semiHidden="0" w:uiPriority="65" w:unhideWhenUsed="0"/>
-    <w:lsdException w:name="Medium List 2 Accent 6" w:semiHidden="0" w:uiPriority="66" w:unhideWhenUsed="0"/>
-    <w:lsdException w:name="Medium Grid 1 Accent 6" w:semiHidden="0" w:uiPriority="67" w:unhideWhenUsed="0"/>
-    <w:lsdException w:name="Medium Grid 2 Accent 6" w:semiHidden="0" w:uiPriority="68" w:unhideWhenUsed="0"/>
-    <w:lsdException w:name="Medium Grid 3 Accent 6" w:semiHidden="0" w:uiPriority="69" w:unhideWhenUsed="0"/>
-    <w:lsdException w:name="Dark List Accent 6" w:semiHidden="0" w:uiPriority="70" w:unhideWhenUsed="0"/>
-    <w:lsdException w:name="Colorful Shading Accent 6" w:semiHidden="0" w:uiPriority="71" w:unhideWhenUsed="0"/>
-    <w:lsdException w:name="Colorful List Accent 6" w:semiHidden="0" w:uiPriority="72" w:unhideWhenUsed="0"/>
-    <w:lsdException w:name="Colorful Grid Accent 6" w:semiHidden="0" w:uiPriority="73" w:unhideWhenUsed="0"/>
-    <w:lsdException w:name="Subtle Emphasis" w:semiHidden="0" w:uiPriority="19" w:unhideWhenUsed="0" w:qFormat="1"/>
-    <w:lsdException w:name="Intense Emphasis" w:semiHidden="0" w:uiPriority="21" w:unhideWhenUsed="0" w:qFormat="1"/>
-    <w:lsdException w:name="Subtle Reference" w:semiHidden="0" w:uiPriority="31" w:unhideWhenUsed="0" w:qFormat="1"/>
-    <w:lsdException w:name="Intense Reference" w:semiHidden="0" w:uiPriority="32" w:unhideWhenUsed="0" w:qFormat="1"/>
-    <w:lsdException w:name="Book Title" w:semiHidden="0" w:uiPriority="33" w:unhideWhenUsed="0" w:qFormat="1"/>
-    <w:lsdException w:name="Bibliography" w:uiPriority="37"/>
-    <w:lsdException w:name="TOC Heading" w:uiPriority="39" w:qFormat="1"/>
-  </w:latentStyles>
-  <w:style w:type="paragraph" w:default="1" w:styleId="Normal">
-    <w:name w:val="Normal"/>
-    <w:qFormat/>
-  </w:style>
-  <w:style w:type="character" w:default="1" w:styleId="Standardstycketeckensnitt">
-    <w:name w:val="Default Paragraph Font"/>
-    <w:uiPriority w:val="1"/>
-    <w:semiHidden/>
-    <w:unhideWhenUsed/>
-  </w:style>
-  <w:style w:type="table" w:default="1" w:styleId="Normaltabell">
-    <w:name w:val="Normal Table"/>
-    <w:uiPriority w:val="99"/>
-    <w:semiHidden/>
-    <w:unhideWhenUsed/>
-    <w:tblPr>
-      <w:tblInd w:w="0" w:type="dxa"/>
-      <w:tblCellMar>
-        <w:top w:w="0" w:type="dxa"/>
-        <w:left w:w="108" w:type="dxa"/>
-        <w:bottom w:w="0" w:type="dxa"/>
-        <w:right w:w="108" w:type="dxa"/>
-      </w:tblCellMar>
-    </w:tblPr>
-  </w:style>
-  <w:style w:type="numbering" w:default="1" w:styleId="Ingenlista">
-    <w:name w:val="No List"/>
-    <w:uiPriority w:val="99"/>
-    <w:semiHidden/>
-    <w:unhideWhenUsed/>
-  </w:style>
-  <w:style w:type="character" w:styleId="Platshllartext">
-    <w:name w:val="Placeholder Text"/>
-    <w:basedOn w:val="Standardstycketeckensnitt"/>
-    <w:uiPriority w:val="99"/>
-    <w:semiHidden/>
-    <w:rsid w:val="00D142D1"/>
-    <w:rPr>
-      <w:color w:val="808080"/>
-    </w:rPr>
-  </w:style>
-</w:styles>
-</file>
-
-<file path=word/glossary/stylesWithEffects.xml><?xml version="1.0" encoding="utf-8"?>
-<w:styles xmlns:wpc="http://schemas.microsoft.com/office/word/2010/wordprocessingCanvas" xmlns:mc="http://schemas.openxmlformats.org/markup-compatibility/2006" xmlns:o="urn:schemas-microsoft-com:office:office" xmlns:r="http://schemas.openxmlformats.org/officeDocument/2006/relationships" xmlns:m="http://schemas.openxmlformats.org/officeDocument/2006/math" xmlns:v="urn:schemas-microsoft-com:vml" xmlns:wp14="http://schemas.microsoft.com/office/word/2010/wordprocessingDrawing" xmlns:wp="http://schemas.openxmlformats.org/drawingml/2006/wordprocessingDrawing" xmlns:w10="urn:schemas-microsoft-com:office:word" xmlns:w="http://schemas.openxmlformats.org/wordprocessingml/2006/main" xmlns:w14="http://schemas.microsoft.com/office/word/2010/wordml" xmlns:wpg="http://schemas.microsoft.com/office/word/2010/wordprocessingGroup" xmlns:wpi="http://schemas.microsoft.com/office/word/2010/wordprocessingInk" xmlns:wne="http://schemas.microsoft.com/office/word/2006/wordml" xmlns:wps="http://schemas.microsoft.com/office/word/2010/wordprocessingShape" mc:Ignorable="w14 wp14">
-  <w:docDefaults>
-    <w:rPrDefault>
-      <w:rPr>
-        <w:rFonts w:asciiTheme="minorHAnsi" w:eastAsiaTheme="minorEastAsia" w:hAnsiTheme="minorHAnsi" w:cstheme="minorBidi"/>
-        <w:sz w:val="22"/>
-        <w:szCs w:val="22"/>
-        <w:lang w:val="sv-SE" w:eastAsia="sv-SE" w:bidi="ar-SA"/>
-      </w:rPr>
-    </w:rPrDefault>
-    <w:pPrDefault>
-      <w:pPr>
-        <w:spacing w:after="200" w:line="276" w:lineRule="auto"/>
-      </w:pPr>
-    </w:pPrDefault>
-  </w:docDefaults>
-  <w:latentStyles w:defLockedState="0" w:defUIPriority="99" w:defSemiHidden="1" w:defUnhideWhenUsed="1" w:defQFormat="0" w:count="267">
-    <w:lsdException w:name="Normal" w:semiHidden="0" w:uiPriority="0" w:unhideWhenUsed="0" w:qFormat="1"/>
-    <w:lsdException w:name="heading 1" w:semiHidden="0" w:uiPriority="9" w:unhideWhenUsed="0" w:qFormat="1"/>
-    <w:lsdException w:name="heading 2" w:uiPriority="9" w:qFormat="1"/>
-    <w:lsdException w:name="heading 3" w:uiPriority="9" w:qFormat="1"/>
-    <w:lsdException w:name="heading 4" w:uiPriority="9" w:qFormat="1"/>
-    <w:lsdException w:name="heading 5" w:uiPriority="9" w:qFormat="1"/>
-    <w:lsdException w:name="heading 6" w:uiPriority="9" w:qFormat="1"/>
-    <w:lsdException w:name="heading 7" w:uiPriority="9" w:qFormat="1"/>
-    <w:lsdException w:name="heading 8" w:uiPriority="9" w:qFormat="1"/>
-    <w:lsdException w:name="heading 9" w:uiPriority="9" w:qFormat="1"/>
-    <w:lsdException w:name="toc 1" w:uiPriority="39"/>
-    <w:lsdException w:name="toc 2" w:uiPriority="39"/>
-    <w:lsdException w:name="toc 3" w:uiPriority="39"/>
-    <w:lsdException w:name="toc 4" w:uiPriority="39"/>
-    <w:lsdException w:name="toc 5" w:uiPriority="39"/>
-    <w:lsdException w:name="toc 6" w:uiPriority="39"/>
-    <w:lsdException w:name="toc 7" w:uiPriority="39"/>
-    <w:lsdException w:name="toc 8" w:uiPriority="39"/>
-    <w:lsdException w:name="toc 9" w:uiPriority="39"/>
-    <w:lsdException w:name="caption" w:uiPriority="35" w:qFormat="1"/>
-    <w:lsdException w:name="Title" w:semiHidden="0" w:uiPriority="10" w:unhideWhenUsed="0" w:qFormat="1"/>
-    <w:lsdException w:name="Default Paragraph Font" w:uiPriority="1"/>
-    <w:lsdException w:name="Subtitle" w:semiHidden="0" w:uiPriority="11" w:unhideWhenUsed="0" w:qFormat="1"/>
-    <w:lsdException w:name="Strong" w:semiHidden="0" w:uiPriority="22" w:unhideWhenUsed="0" w:qFormat="1"/>
-    <w:lsdException w:name="Emphasis" w:semiHidden="0" w:uiPriority="20" w:unhideWhenUsed="0" w:qFormat="1"/>
-    <w:lsdException w:name="Table Grid" w:semiHidden="0" w:uiPriority="59" w:unhideWhenUsed="0"/>
-    <w:lsdException w:name="Placeholder Text" w:unhideWhenUsed="0"/>
-    <w:lsdException w:name="No Spacing" w:semiHidden="0" w:uiPriority="1" w:unhideWhenUsed="0" w:qFormat="1"/>
-    <w:lsdException w:name="Light Shading" w:semiHidden="0" w:uiPriority="60" w:unhideWhenUsed="0"/>
-    <w:lsdException w:name="Light List" w:semiHidden="0" w:uiPriority="61" w:unhideWhenUsed="0"/>
-    <w:lsdException w:name="Light Grid" w:semiHidden="0" w:uiPriority="62" w:unhideWhenUsed="0"/>
-    <w:lsdException w:name="Medium Shading 1" w:semiHidden="0" w:uiPriority="63" w:unhideWhenUsed="0"/>
-    <w:lsdException w:name="Medium Shading 2" w:semiHidden="0" w:uiPriority="64" w:unhideWhenUsed="0"/>
-    <w:lsdException w:name="Medium List 1" w:semiHidden="0" w:uiPriority="65" w:unhideWhenUsed="0"/>
-    <w:lsdException w:name="Medium List 2" w:semiHidden="0" w:uiPriority="66" w:unhideWhenUsed="0"/>
-    <w:lsdException w:name="Medium Grid 1" w:semiHidden="0" w:uiPriority="67" w:unhideWhenUsed="0"/>
-    <w:lsdException w:name="Medium Grid 2" w:semiHidden="0" w:uiPriority="68" w:unhideWhenUsed="0"/>
-    <w:lsdException w:name="Medium Grid 3" w:semiHidden="0" w:uiPriority="69" w:unhideWhenUsed="0"/>
-    <w:lsdException w:name="Dark List" w:semiHidden="0" w:uiPriority="70" w:unhideWhenUsed="0"/>
-    <w:lsdException w:name="Colorful Shading" w:semiHidden="0" w:uiPriority="71" w:unhideWhenUsed="0"/>
-    <w:lsdException w:name="Colorful List" w:semiHidden="0" w:uiPriority="72" w:unhideWhenUsed="0"/>
-    <w:lsdException w:name="Colorful Grid" w:semiHidden="0" w:uiPriority="73" w:unhideWhenUsed="0"/>
-    <w:lsdException w:name="Light Shading Accent 1" w:semiHidden="0" w:uiPriority="60" w:unhideWhenUsed="0"/>
-    <w:lsdException w:name="Light List Accent 1" w:semiHidden="0" w:uiPriority="61" w:unhideWhenUsed="0"/>
-    <w:lsdException w:name="Light Grid Accent 1" w:semiHidden="0" w:uiPriority="62" w:unhideWhenUsed="0"/>
-    <w:lsdException w:name="Medium Shading 1 Accent 1" w:semiHidden="0" w:uiPriority="63" w:unhideWhenUsed="0"/>
-    <w:lsdException w:name="Medium Shading 2 Accent 1" w:semiHidden="0" w:uiPriority="64" w:unhideWhenUsed="0"/>
-    <w:lsdException w:name="Medium List 1 Accent 1" w:semiHidden="0" w:uiPriority="65" w:unhideWhenUsed="0"/>
-    <w:lsdException w:name="Revision" w:unhideWhenUsed="0"/>
-    <w:lsdException w:name="List Paragraph" w:semiHidden="0" w:uiPriority="34" w:unhideWhenUsed="0" w:qFormat="1"/>
-    <w:lsdException w:name="Quote" w:semiHidden="0" w:uiPriority="29" w:unhideWhenUsed="0" w:qFormat="1"/>
-    <w:lsdException w:name="Intense Quote" w:semiHidden="0" w:uiPriority="30" w:unhideWhenUsed="0" w:qFormat="1"/>
-    <w:lsdException w:name="Medium List 2 Accent 1" w:semiHidden="0" w:uiPriority="66" w:unhideWhenUsed="0"/>
-    <w:lsdException w:name="Medium Grid 1 Accent 1" w:semiHidden="0" w:uiPriority="67" w:unhideWhenUsed="0"/>
-    <w:lsdException w:name="Medium Grid 2 Accent 1" w:semiHidden="0" w:uiPriority="68" w:unhideWhenUsed="0"/>
-    <w:lsdException w:name="Medium Grid 3 Accent 1" w:semiHidden="0" w:uiPriority="69" w:unhideWhenUsed="0"/>
-    <w:lsdException w:name="Dark List Accent 1" w:semiHidden="0" w:uiPriority="70" w:unhideWhenUsed="0"/>
-    <w:lsdException w:name="Colorful Shading Accent 1" w:semiHidden="0" w:uiPriority="71" w:unhideWhenUsed="0"/>
-    <w:lsdException w:name="Colorful List Accent 1" w:semiHidden="0" w:uiPriority="72" w:unhideWhenUsed="0"/>
-    <w:lsdException w:name="Colorful Grid Accent 1" w:semiHidden="0" w:uiPriority="73" w:unhideWhenUsed="0"/>
-    <w:lsdException w:name="Light Shading Accent 2" w:semiHidden="0" w:uiPriority="60" w:unhideWhenUsed="0"/>
-    <w:lsdException w:name="Light List Accent 2" w:semiHidden="0" w:uiPriority="61" w:unhideWhenUsed="0"/>
-    <w:lsdException w:name="Light Grid Accent 2" w:semiHidden="0" w:uiPriority="62" w:unhideWhenUsed="0"/>
-    <w:lsdException w:name="Medium Shading 1 Accent 2" w:semiHidden="0" w:uiPriority="63" w:unhideWhenUsed="0"/>
-    <w:lsdException w:name="Medium Shading 2 Accent 2" w:semiHidden="0" w:uiPriority="64" w:unhideWhenUsed="0"/>
-    <w:lsdException w:name="Medium List 1 Accent 2" w:semiHidden="0" w:uiPriority="65" w:unhideWhenUsed="0"/>
-    <w:lsdException w:name="Medium List 2 Accent 2" w:semiHidden="0" w:uiPriority="66" w:unhideWhenUsed="0"/>
-    <w:lsdException w:name="Medium Grid 1 Accent 2" w:semiHidden="0" w:uiPriority="67" w:unhideWhenUsed="0"/>
-    <w:lsdException w:name="Medium Grid 2 Accent 2" w:semiHidden="0" w:uiPriority="68" w:unhideWhenUsed="0"/>
-    <w:lsdException w:name="Medium Grid 3 Accent 2" w:semiHidden="0" w:uiPriority="69" w:unhideWhenUsed="0"/>
-    <w:lsdException w:name="Dark List Accent 2" w:semiHidden="0" w:uiPriority="70" w:unhideWhenUsed="0"/>
-    <w:lsdException w:name="Colorful Shading Accent 2" w:semiHidden="0" w:uiPriority="71" w:unhideWhenUsed="0"/>
-    <w:lsdException w:name="Colorful List Accent 2" w:semiHidden="0" w:uiPriority="72" w:unhideWhenUsed="0"/>
-    <w:lsdException w:name="Colorful Grid Accent 2" w:semiHidden="0" w:uiPriority="73" w:unhideWhenUsed="0"/>
-    <w:lsdException w:name="Light Shading Accent 3" w:semiHidden="0" w:uiPriority="60" w:unhideWhenUsed="0"/>
-    <w:lsdException w:name="Light List Accent 3" w:semiHidden="0" w:uiPriority="61" w:unhideWhenUsed="0"/>
-    <w:lsdException w:name="Light Grid Accent 3" w:semiHidden="0" w:uiPriority="62" w:unhideWhenUsed="0"/>
-    <w:lsdException w:name="Medium Shading 1 Accent 3" w:semiHidden="0" w:uiPriority="63" w:unhideWhenUsed="0"/>
-    <w:lsdException w:name="Medium Shading 2 Accent 3" w:semiHidden="0" w:uiPriority="64" w:unhideWhenUsed="0"/>
-    <w:lsdException w:name="Medium List 1 Accent 3" w:semiHidden="0" w:uiPriority="65" w:unhideWhenUsed="0"/>
-    <w:lsdException w:name="Medium List 2 Accent 3" w:semiHidden="0" w:uiPriority="66" w:unhideWhenUsed="0"/>
-    <w:lsdException w:name="Medium Grid 1 Accent 3" w:semiHidden="0" w:uiPriority="67" w:unhideWhenUsed="0"/>
-    <w:lsdException w:name="Medium Grid 2 Accent 3" w:semiHidden="0" w:uiPriority="68" w:unhideWhenUsed="0"/>
-    <w:lsdException w:name="Medium Grid 3 Accent 3" w:semiHidden="0" w:uiPriority="69" w:unhideWhenUsed="0"/>
-    <w:lsdException w:name="Dark List Accent 3" w:semiHidden="0" w:uiPriority="70" w:unhideWhenUsed="0"/>
-    <w:lsdException w:name="Colorful Shading Accent 3" w:semiHidden="0" w:uiPriority="71" w:unhideWhenUsed="0"/>
-    <w:lsdException w:name="Colorful List Accent 3" w:semiHidden="0" w:uiPriority="72" w:unhideWhenUsed="0"/>
-    <w:lsdException w:name="Colorful Grid Accent 3" w:semiHidden="0" w:uiPriority="73" w:unhideWhenUsed="0"/>
-    <w:lsdException w:name="Light Shading Accent 4" w:semiHidden="0" w:uiPriority="60" w:unhideWhenUsed="0"/>
-    <w:lsdException w:name="Light List Accent 4" w:semiHidden="0" w:uiPriority="61" w:unhideWhenUsed="0"/>
-    <w:lsdException w:name="Light Grid Accent 4" w:semiHidden="0" w:uiPriority="62" w:unhideWhenUsed="0"/>
-    <w:lsdException w:name="Medium Shading 1 Accent 4" w:semiHidden="0" w:uiPriority="63" w:unhideWhenUsed="0"/>
-    <w:lsdException w:name="Medium Shading 2 Accent 4" w:semiHidden="0" w:uiPriority="64" w:unhideWhenUsed="0"/>
-    <w:lsdException w:name="Medium List 1 Accent 4" w:semiHidden="0" w:uiPriority="65" w:unhideWhenUsed="0"/>
-    <w:lsdException w:name="Medium List 2 Accent 4" w:semiHidden="0" w:uiPriority="66" w:unhideWhenUsed="0"/>
-    <w:lsdException w:name="Medium Grid 1 Accent 4" w:semiHidden="0" w:uiPriority="67" w:unhideWhenUsed="0"/>
-    <w:lsdException w:name="Medium Grid 2 Accent 4" w:semiHidden="0" w:uiPriority="68" w:unhideWhenUsed="0"/>
-    <w:lsdException w:name="Medium Grid 3 Accent 4" w:semiHidden="0" w:uiPriority="69" w:unhideWhenUsed="0"/>
-    <w:lsdException w:name="Dark List Accent 4" w:semiHidden="0" w:uiPriority="70" w:unhideWhenUsed="0"/>
-    <w:lsdException w:name="Colorful Shading Accent 4" w:semiHidden="0" w:uiPriority="71" w:unhideWhenUsed="0"/>
-    <w:lsdException w:name="Colorful List Accent 4" w:semiHidden="0" w:uiPriority="72" w:unhideWhenUsed="0"/>
-    <w:lsdException w:name="Colorful Grid Accent 4" w:semiHidden="0" w:uiPriority="73" w:unhideWhenUsed="0"/>
-    <w:lsdException w:name="Light Shading Accent 5" w:semiHidden="0" w:uiPriority="60" w:unhideWhenUsed="0"/>
-    <w:lsdException w:name="Light List Accent 5" w:semiHidden="0" w:uiPriority="61" w:unhideWhenUsed="0"/>
-    <w:lsdException w:name="Light Grid Accent 5" w:semiHidden="0" w:uiPriority="62" w:unhideWhenUsed="0"/>
-    <w:lsdException w:name="Medium Shading 1 Accent 5" w:semiHidden="0" w:uiPriority="63" w:unhideWhenUsed="0"/>
-    <w:lsdException w:name="Medium Shading 2 Accent 5" w:semiHidden="0" w:uiPriority="64" w:unhideWhenUsed="0"/>
-    <w:lsdException w:name="Medium List 1 Accent 5" w:semiHidden="0" w:uiPriority="65" w:unhideWhenUsed="0"/>
-    <w:lsdException w:name="Medium List 2 Accent 5" w:semiHidden="0" w:uiPriority="66" w:unhideWhenUsed="0"/>
-    <w:lsdException w:name="Medium Grid 1 Accent 5" w:semiHidden="0" w:uiPriority="67" w:unhideWhenUsed="0"/>
-    <w:lsdException w:name="Medium Grid 2 Accent 5" w:semiHidden="0" w:uiPriority="68" w:unhideWhenUsed="0"/>
-    <w:lsdException w:name="Medium Grid 3 Accent 5" w:semiHidden="0" w:uiPriority="69" w:unhideWhenUsed="0"/>
-    <w:lsdException w:name="Dark List Accent 5" w:semiHidden="0" w:uiPriority="70" w:unhideWhenUsed="0"/>
-    <w:lsdException w:name="Colorful Shading Accent 5" w:semiHidden="0" w:uiPriority="71" w:unhideWhenUsed="0"/>
-    <w:lsdException w:name="Colorful List Accent 5" w:semiHidden="0" w:uiPriority="72" w:unhideWhenUsed="0"/>
-    <w:lsdException w:name="Colorful Grid Accent 5" w:semiHidden="0" w:uiPriority="73" w:unhideWhenUsed="0"/>
-    <w:lsdException w:name="Light Shading Accent 6" w:semiHidden="0" w:uiPriority="60" w:unhideWhenUsed="0"/>
-    <w:lsdException w:name="Light List Accent 6" w:semiHidden="0" w:uiPriority="61" w:unhideWhenUsed="0"/>
-    <w:lsdException w:name="Light Grid Accent 6" w:semiHidden="0" w:uiPriority="62" w:unhideWhenUsed="0"/>
-    <w:lsdException w:name="Medium Shading 1 Accent 6" w:semiHidden="0" w:uiPriority="63" w:unhideWhenUsed="0"/>
-    <w:lsdException w:name="Medium Shading 2 Accent 6" w:semiHidden="0" w:uiPriority="64" w:unhideWhenUsed="0"/>
-    <w:lsdException w:name="Medium List 1 Accent 6" w:semiHidden="0" w:uiPriority="65" w:unhideWhenUsed="0"/>
-    <w:lsdException w:name="Medium List 2 Accent 6" w:semiHidden="0" w:uiPriority="66" w:unhideWhenUsed="0"/>
-    <w:lsdException w:name="Medium Grid 1 Accent 6" w:semiHidden="0" w:uiPriority="67" w:unhideWhenUsed="0"/>
-    <w:lsdException w:name="Medium Grid 2 Accent 6" w:semiHidden="0" w:uiPriority="68" w:unhideWhenUsed="0"/>
-    <w:lsdException w:name="Medium Grid 3 Accent 6" w:semiHidden="0" w:uiPriority="69" w:unhideWhenUsed="0"/>
-    <w:lsdException w:name="Dark List Accent 6" w:semiHidden="0" w:uiPriority="70" w:unhideWhenUsed="0"/>
-    <w:lsdException w:name="Colorful Shading Accent 6" w:semiHidden="0" w:uiPriority="71" w:unhideWhenUsed="0"/>
-    <w:lsdException w:name="Colorful List Accent 6" w:semiHidden="0" w:uiPriority="72" w:unhideWhenUsed="0"/>
-    <w:lsdException w:name="Colorful Grid Accent 6" w:semiHidden="0" w:uiPriority="73" w:unhideWhenUsed="0"/>
-    <w:lsdException w:name="Subtle Emphasis" w:semiHidden="0" w:uiPriority="19" w:unhideWhenUsed="0" w:qFormat="1"/>
-    <w:lsdException w:name="Intense Emphasis" w:semiHidden="0" w:uiPriority="21" w:unhideWhenUsed="0" w:qFormat="1"/>
-    <w:lsdException w:name="Subtle Reference" w:semiHidden="0" w:uiPriority="31" w:unhideWhenUsed="0" w:qFormat="1"/>
-    <w:lsdException w:name="Intense Reference" w:semiHidden="0" w:uiPriority="32" w:unhideWhenUsed="0" w:qFormat="1"/>
-    <w:lsdException w:name="Book Title" w:semiHidden="0" w:uiPriority="33" w:unhideWhenUsed="0" w:qFormat="1"/>
-    <w:lsdException w:name="Bibliography" w:uiPriority="37"/>
-    <w:lsdException w:name="TOC Heading" w:uiPriority="39" w:qFormat="1"/>
-  </w:latentStyles>
-  <w:style w:type="paragraph" w:default="1" w:styleId="Normal">
-    <w:name w:val="Normal"/>
-    <w:qFormat/>
-  </w:style>
-  <w:style w:type="character" w:default="1" w:styleId="Standardstycketeckensnitt">
-    <w:name w:val="Default Paragraph Font"/>
-    <w:uiPriority w:val="1"/>
-    <w:semiHidden/>
-    <w:unhideWhenUsed/>
-  </w:style>
-  <w:style w:type="table" w:default="1" w:styleId="Normaltabell">
-    <w:name w:val="Normal Table"/>
-    <w:uiPriority w:val="99"/>
-    <w:semiHidden/>
-    <w:unhideWhenUsed/>
-    <w:tblPr>
-      <w:tblInd w:w="0" w:type="dxa"/>
-      <w:tblCellMar>
-        <w:top w:w="0" w:type="dxa"/>
-        <w:left w:w="108" w:type="dxa"/>
-        <w:bottom w:w="0" w:type="dxa"/>
-        <w:right w:w="108" w:type="dxa"/>
-      </w:tblCellMar>
-    </w:tblPr>
-  </w:style>
-  <w:style w:type="numbering" w:default="1" w:styleId="Ingenlista">
-    <w:name w:val="No List"/>
-    <w:uiPriority w:val="99"/>
-    <w:semiHidden/>
-    <w:unhideWhenUsed/>
-  </w:style>
-  <w:style w:type="character" w:styleId="Platshllartext">
-    <w:name w:val="Placeholder Text"/>
-    <w:basedOn w:val="Standardstycketeckensnitt"/>
-    <w:uiPriority w:val="99"/>
-    <w:semiHidden/>
-    <w:rsid w:val="00D142D1"/>
-    <w:rPr>
-      <w:color w:val="808080"/>
-    </w:rPr>
-  </w:style>
-</w:styles>
-</file>
-
-<file path=word/glossary/webSettings.xml><?xml version="1.0" encoding="utf-8"?>
-<w:webSettings xmlns:mc="http://schemas.openxmlformats.org/markup-compatibility/2006" xmlns:r="http://schemas.openxmlformats.org/officeDocument/2006/relationships" xmlns:w="http://schemas.openxmlformats.org/wordprocessingml/2006/main" xmlns:w14="http://schemas.microsoft.com/office/word/2010/wordml" mc:Ignorable="w14">
-  <w:optimizeForBrowser/>
-  <w:allowPNG/>
-</w:webSettings>
 </file>
 
 <file path=word/theme/theme1.xml><?xml version="1.0" encoding="utf-8"?>
@@ -9314,7 +8810,7 @@
 </file>
 
 <file path=customXml/itemProps1.xml><?xml version="1.0" encoding="utf-8"?>
-<ds:datastoreItem xmlns:ds="http://schemas.openxmlformats.org/officeDocument/2006/customXml" ds:itemID="{B080E271-10F1-4AAF-8CD6-B893BA6D2803}">
+<ds:datastoreItem xmlns:ds="http://schemas.openxmlformats.org/officeDocument/2006/customXml" ds:itemID="{4F766D23-54DE-4D56-B8F8-3B392823199E}">
   <ds:schemaRefs>
     <ds:schemaRef ds:uri="http://schemas.openxmlformats.org/officeDocument/2006/bibliography"/>
   </ds:schemaRefs>

</xml_diff>